<commit_message>
Documentation app (layout, index, overview, settings)
</commit_message>
<xml_diff>
--- a/docs/Doc_Onlysteps.docx
+++ b/docs/Doc_Onlysteps.docx
@@ -417,12 +417,12 @@
         <w:br w:type="page"/>
       </w:r>
     </w:p>
-    <w:p/>
     <w:p>
       <w:pPr>
         <w:pStyle w:val="berschriftInnovationBlue"/>
       </w:pPr>
       <w:r>
+        <w:lastRenderedPageBreak/>
         <w:t>Technische Realisierung</w:t>
       </w:r>
     </w:p>
@@ -449,15 +449,178 @@
         <w:spacing w:after="160" w:line="259" w:lineRule="auto"/>
       </w:pPr>
       <w:r>
+        <w:t xml:space="preserve">Im </w:t>
+      </w:r>
+      <w:proofErr w:type="spellStart"/>
+      <w:r>
+        <w:t>layout.tsx</w:t>
+      </w:r>
+      <w:proofErr w:type="spellEnd"/>
+      <w:r>
+        <w:t xml:space="preserve"> </w:t>
+      </w:r>
+      <w:proofErr w:type="spellStart"/>
+      <w:r>
+        <w:t>file</w:t>
+      </w:r>
+      <w:proofErr w:type="spellEnd"/>
+      <w:r>
+        <w:t xml:space="preserve"> wird das </w:t>
+      </w:r>
+      <w:proofErr w:type="spellStart"/>
+      <w:r>
+        <w:t>AppLayout</w:t>
+      </w:r>
+      <w:proofErr w:type="spellEnd"/>
+      <w:r>
+        <w:t xml:space="preserve"> festgehalten. Die Arrow </w:t>
+      </w:r>
+      <w:proofErr w:type="spellStart"/>
+      <w:r>
+        <w:t>Function</w:t>
+      </w:r>
+      <w:proofErr w:type="spellEnd"/>
+      <w:r>
+        <w:t xml:space="preserve"> gibt im </w:t>
+      </w:r>
+      <w:proofErr w:type="spellStart"/>
+      <w:r>
+        <w:t>return</w:t>
+      </w:r>
+      <w:proofErr w:type="spellEnd"/>
+      <w:r>
+        <w:t xml:space="preserve"> die drei Seiten an: Home, </w:t>
+      </w:r>
+      <w:proofErr w:type="spellStart"/>
+      <w:r>
+        <w:t>Overview</w:t>
+      </w:r>
+      <w:proofErr w:type="spellEnd"/>
+      <w:r>
+        <w:t>, Settings.</w:t>
+      </w:r>
+    </w:p>
+    <w:p>
+      <w:pPr>
+        <w:spacing w:after="160" w:line="259" w:lineRule="auto"/>
+      </w:pPr>
+      <w:r>
+        <w:t xml:space="preserve">Das </w:t>
+      </w:r>
+      <w:proofErr w:type="spellStart"/>
+      <w:r>
+        <w:t>index.tsx</w:t>
+      </w:r>
+      <w:proofErr w:type="spellEnd"/>
+      <w:r>
+        <w:t xml:space="preserve"> </w:t>
+      </w:r>
+      <w:proofErr w:type="spellStart"/>
+      <w:r>
+        <w:t>file</w:t>
+      </w:r>
+      <w:proofErr w:type="spellEnd"/>
+      <w:r>
+        <w:t xml:space="preserve"> stellt unsere Startseite dar. Hier wird </w:t>
+      </w:r>
+      <w:proofErr w:type="gramStart"/>
+      <w:r>
+        <w:t>auf den Pedometer</w:t>
+      </w:r>
+      <w:proofErr w:type="gramEnd"/>
+      <w:r>
+        <w:t xml:space="preserve"> (Schrittzähler) zugegriffen. Zuerst wird geprüft, ob dieser überhaupt verfügbar ist. Anschliessend wird, falls der Pedometer verfügbar ist ein </w:t>
+      </w:r>
+      <w:proofErr w:type="spellStart"/>
+      <w:r>
+        <w:t>start</w:t>
+      </w:r>
+      <w:proofErr w:type="spellEnd"/>
+      <w:r>
+        <w:t xml:space="preserve"> und end Datum festgelegt. Beide Daten werden mit dem Wert des aktuellen Tages initialisieret. Das </w:t>
+      </w:r>
+      <w:proofErr w:type="spellStart"/>
+      <w:r>
+        <w:t>start</w:t>
+      </w:r>
+      <w:proofErr w:type="spellEnd"/>
+      <w:r>
+        <w:t xml:space="preserve"> Datum wird anschliessend um einen Tag zurück verschoben. Man hätte dies auch im Konstruktor schon mitgeben können, so war es aber einfacher für uns. Anschliessend wird der Aktuelle </w:t>
+      </w:r>
+      <w:proofErr w:type="spellStart"/>
+      <w:r>
+        <w:t>stepCount</w:t>
+      </w:r>
+      <w:proofErr w:type="spellEnd"/>
+      <w:r>
+        <w:t xml:space="preserve"> mit den neu zurückgelegten Schritten addiert. Schlussendlich wird die </w:t>
+      </w:r>
+      <w:proofErr w:type="spellStart"/>
+      <w:r>
+        <w:t>subscription</w:t>
+      </w:r>
+      <w:proofErr w:type="spellEnd"/>
+      <w:r>
+        <w:t xml:space="preserve"> gelöscht. Eine neue </w:t>
+      </w:r>
+      <w:proofErr w:type="spellStart"/>
+      <w:r>
+        <w:t>subscription</w:t>
+      </w:r>
+      <w:proofErr w:type="spellEnd"/>
+      <w:r>
+        <w:t xml:space="preserve"> wird ausgeführt, sobald der Pedometer neue Schritte erkennt.</w:t>
+      </w:r>
+    </w:p>
+    <w:p>
+      <w:pPr>
+        <w:spacing w:after="160" w:line="259" w:lineRule="auto"/>
+      </w:pPr>
+      <w:r>
+        <w:t xml:space="preserve">Das </w:t>
+      </w:r>
+      <w:proofErr w:type="spellStart"/>
+      <w:r>
+        <w:t>Overviewfenster</w:t>
+      </w:r>
+      <w:proofErr w:type="spellEnd"/>
+      <w:r>
+        <w:t xml:space="preserve"> ist bis jetzt noch leer.</w:t>
+      </w:r>
+    </w:p>
+    <w:p>
+      <w:pPr>
+        <w:spacing w:after="160" w:line="259" w:lineRule="auto"/>
+      </w:pPr>
+      <w:r>
+        <w:t xml:space="preserve">Das </w:t>
+      </w:r>
+      <w:proofErr w:type="spellStart"/>
+      <w:r>
+        <w:t>Settingsfenster</w:t>
+      </w:r>
+      <w:proofErr w:type="spellEnd"/>
+      <w:r>
+        <w:t xml:space="preserve"> ist bis jetzt noch leer.</w:t>
+      </w:r>
+    </w:p>
+    <w:p>
+      <w:pPr>
+        <w:spacing w:after="160" w:line="259" w:lineRule="auto"/>
+      </w:pPr>
+      <w:r>
+        <w:t>s</w:t>
+      </w:r>
+      <w:r>
         <w:br w:type="page"/>
       </w:r>
     </w:p>
-    <w:p/>
     <w:p>
       <w:pPr>
         <w:pStyle w:val="berschriftInnovationBlue"/>
       </w:pPr>
       <w:r>
+        <w:lastRenderedPageBreak/>
         <w:t>Testing</w:t>
       </w:r>
     </w:p>
@@ -1196,7 +1359,6 @@
               <w:pStyle w:val="Tabellentext"/>
             </w:pPr>
             <w:r>
-              <w:lastRenderedPageBreak/>
               <w:t>Ablauf</w:t>
             </w:r>
           </w:p>
@@ -1236,6 +1398,7 @@
               <w:pStyle w:val="Tabellentext"/>
             </w:pPr>
             <w:r>
+              <w:lastRenderedPageBreak/>
               <w:t>Erwartetes Resultat</w:t>
             </w:r>
           </w:p>
@@ -7137,9 +7300,9 @@
     <w:rsid w:val="001E2CC2"/>
     <w:rsid w:val="0027671D"/>
     <w:rsid w:val="002D774E"/>
-    <w:rsid w:val="00347B46"/>
     <w:rsid w:val="0060544A"/>
     <w:rsid w:val="00811DDD"/>
+    <w:rsid w:val="009B0A5E"/>
     <w:rsid w:val="009D7149"/>
     <w:rsid w:val="009F5B5D"/>
     <w:rsid w:val="00A4680E"/>

</xml_diff>

<commit_message>
Documentation components (Profile Page)
</commit_message>
<xml_diff>
--- a/docs/Doc_Onlysteps.docx
+++ b/docs/Doc_Onlysteps.docx
@@ -123,13 +123,44 @@
         </w:sdtEndPr>
         <w:sdtContent>
           <w:r>
-            <w:t xml:space="preserve">Hier kannst du einen Printscreen deiner App </w:t>
-          </w:r>
-          <w:r>
-            <w:t>einfügen</w:t>
-          </w:r>
-          <w:r>
-            <w:t>.</w:t>
+            <w:rPr>
+              <w:noProof/>
+            </w:rPr>
+            <w:drawing>
+              <wp:inline distT="0" distB="0" distL="0" distR="0" wp14:anchorId="39F1E34D" wp14:editId="202409E1">
+                <wp:extent cx="3004457" cy="6531050"/>
+                <wp:effectExtent l="0" t="0" r="5715" b="0"/>
+                <wp:docPr id="421750887" name="Picture 1" descr="A screenshot of a cell phone&#10;&#10;Description automatically generated"/>
+                <wp:cNvGraphicFramePr>
+                  <a:graphicFrameLocks xmlns:a="http://schemas.openxmlformats.org/drawingml/2006/main" noChangeAspect="1"/>
+                </wp:cNvGraphicFramePr>
+                <a:graphic xmlns:a="http://schemas.openxmlformats.org/drawingml/2006/main">
+                  <a:graphicData uri="http://schemas.openxmlformats.org/drawingml/2006/picture">
+                    <pic:pic xmlns:pic="http://schemas.openxmlformats.org/drawingml/2006/picture">
+                      <pic:nvPicPr>
+                        <pic:cNvPr id="2053205624" name="Picture 1" descr="A screenshot of a cell phone&#10;&#10;Description automatically generated"/>
+                        <pic:cNvPicPr/>
+                      </pic:nvPicPr>
+                      <pic:blipFill>
+                        <a:blip r:embed="rId15"/>
+                        <a:stretch>
+                          <a:fillRect/>
+                        </a:stretch>
+                      </pic:blipFill>
+                      <pic:spPr>
+                        <a:xfrm>
+                          <a:off x="0" y="0"/>
+                          <a:ext cx="3061173" cy="6654339"/>
+                        </a:xfrm>
+                        <a:prstGeom prst="rect">
+                          <a:avLst/>
+                        </a:prstGeom>
+                      </pic:spPr>
+                    </pic:pic>
+                  </a:graphicData>
+                </a:graphic>
+              </wp:inline>
+            </w:drawing>
           </w:r>
         </w:sdtContent>
       </w:sdt>
@@ -446,58 +477,17 @@
     </w:p>
     <w:p>
       <w:pPr>
-        <w:spacing w:after="160" w:line="259" w:lineRule="auto"/>
-      </w:pPr>
-      <w:r>
-        <w:t xml:space="preserve">Im </w:t>
-      </w:r>
-      <w:proofErr w:type="spellStart"/>
-      <w:r>
-        <w:t>layout.tsx</w:t>
-      </w:r>
-      <w:proofErr w:type="spellEnd"/>
-      <w:r>
-        <w:t xml:space="preserve"> </w:t>
-      </w:r>
-      <w:proofErr w:type="spellStart"/>
-      <w:r>
-        <w:t>file</w:t>
-      </w:r>
-      <w:proofErr w:type="spellEnd"/>
-      <w:r>
-        <w:t xml:space="preserve"> wird das </w:t>
-      </w:r>
-      <w:proofErr w:type="spellStart"/>
-      <w:r>
-        <w:t>AppLayout</w:t>
-      </w:r>
-      <w:proofErr w:type="spellEnd"/>
-      <w:r>
-        <w:t xml:space="preserve"> festgehalten. Die Arrow </w:t>
-      </w:r>
-      <w:proofErr w:type="spellStart"/>
-      <w:r>
-        <w:t>Function</w:t>
-      </w:r>
-      <w:proofErr w:type="spellEnd"/>
-      <w:r>
-        <w:t xml:space="preserve"> gibt im </w:t>
-      </w:r>
-      <w:proofErr w:type="spellStart"/>
-      <w:r>
-        <w:t>return</w:t>
-      </w:r>
-      <w:proofErr w:type="spellEnd"/>
-      <w:r>
-        <w:t xml:space="preserve"> die drei Seiten an: Home, </w:t>
-      </w:r>
-      <w:proofErr w:type="spellStart"/>
-      <w:r>
-        <w:t>Overview</w:t>
-      </w:r>
-      <w:proofErr w:type="spellEnd"/>
-      <w:r>
-        <w:t>, Settings.</w:t>
+        <w:rPr>
+          <w:sz w:val="32"/>
+          <w:szCs w:val="32"/>
+        </w:rPr>
+      </w:pPr>
+      <w:r>
+        <w:rPr>
+          <w:sz w:val="32"/>
+          <w:szCs w:val="32"/>
+        </w:rPr>
+        <w:t>App:</w:t>
       </w:r>
     </w:p>
     <w:p>
@@ -505,11 +495,11 @@
         <w:spacing w:after="160" w:line="259" w:lineRule="auto"/>
       </w:pPr>
       <w:r>
-        <w:t xml:space="preserve">Das </w:t>
+        <w:t xml:space="preserve">Im </w:t>
       </w:r>
       <w:proofErr w:type="spellStart"/>
       <w:r>
-        <w:t>index.tsx</w:t>
+        <w:t>layout.tsx</w:t>
       </w:r>
       <w:proofErr w:type="spellEnd"/>
       <w:r>
@@ -521,55 +511,39 @@
       </w:r>
       <w:proofErr w:type="spellEnd"/>
       <w:r>
-        <w:t xml:space="preserve"> stellt unsere Startseite dar. Hier wird </w:t>
-      </w:r>
-      <w:proofErr w:type="gramStart"/>
-      <w:r>
-        <w:t>auf den Pedometer</w:t>
-      </w:r>
-      <w:proofErr w:type="gramEnd"/>
-      <w:r>
-        <w:t xml:space="preserve"> (Schrittzähler) zugegriffen. Zuerst wird geprüft, ob dieser überhaupt verfügbar ist. Anschliessend wird, falls der Pedometer verfügbar ist ein </w:t>
+        <w:t xml:space="preserve"> wird das </w:t>
       </w:r>
       <w:proofErr w:type="spellStart"/>
       <w:r>
-        <w:t>start</w:t>
+        <w:t>AppLayout</w:t>
       </w:r>
       <w:proofErr w:type="spellEnd"/>
       <w:r>
-        <w:t xml:space="preserve"> und end Datum festgelegt. Beide Daten werden mit dem Wert des aktuellen Tages initialisieret. Das </w:t>
+        <w:t xml:space="preserve"> festgehalten. Die Arrow </w:t>
       </w:r>
       <w:proofErr w:type="spellStart"/>
       <w:r>
-        <w:t>start</w:t>
+        <w:t>Function</w:t>
       </w:r>
       <w:proofErr w:type="spellEnd"/>
       <w:r>
-        <w:t xml:space="preserve"> Datum wird anschliessend um einen Tag zurück verschoben. Man hätte dies auch im Konstruktor schon mitgeben können, so war es aber einfacher für uns. Anschliessend wird der Aktuelle </w:t>
+        <w:t xml:space="preserve"> gibt im </w:t>
       </w:r>
       <w:proofErr w:type="spellStart"/>
       <w:r>
-        <w:t>stepCount</w:t>
+        <w:t>return</w:t>
       </w:r>
       <w:proofErr w:type="spellEnd"/>
       <w:r>
-        <w:t xml:space="preserve"> mit den neu zurückgelegten Schritten addiert. Schlussendlich wird die </w:t>
+        <w:t xml:space="preserve"> die drei Seiten an: Home, </w:t>
       </w:r>
       <w:proofErr w:type="spellStart"/>
       <w:r>
-        <w:t>subscription</w:t>
+        <w:t>Overview</w:t>
       </w:r>
       <w:proofErr w:type="spellEnd"/>
       <w:r>
-        <w:t xml:space="preserve"> gelöscht. Eine neue </w:t>
-      </w:r>
-      <w:proofErr w:type="spellStart"/>
-      <w:r>
-        <w:t>subscription</w:t>
-      </w:r>
-      <w:proofErr w:type="spellEnd"/>
-      <w:r>
-        <w:t xml:space="preserve"> wird ausgeführt, sobald der Pedometer neue Schritte erkennt.</w:t>
+        <w:t>, Settings.</w:t>
       </w:r>
     </w:p>
     <w:p>
@@ -581,11 +555,67 @@
       </w:r>
       <w:proofErr w:type="spellStart"/>
       <w:r>
-        <w:t>Overviewfenster</w:t>
+        <w:t>index.tsx</w:t>
       </w:r>
       <w:proofErr w:type="spellEnd"/>
       <w:r>
-        <w:t xml:space="preserve"> ist bis jetzt noch leer.</w:t>
+        <w:t xml:space="preserve"> </w:t>
+      </w:r>
+      <w:proofErr w:type="spellStart"/>
+      <w:r>
+        <w:t>file</w:t>
+      </w:r>
+      <w:proofErr w:type="spellEnd"/>
+      <w:r>
+        <w:t xml:space="preserve"> stellt unsere Startseite dar. Hier wird </w:t>
+      </w:r>
+      <w:proofErr w:type="gramStart"/>
+      <w:r>
+        <w:t>auf den Pedometer</w:t>
+      </w:r>
+      <w:proofErr w:type="gramEnd"/>
+      <w:r>
+        <w:t xml:space="preserve"> (Schrittzähler) zugegriffen. Zuerst wird geprüft, ob dieser überhaupt verfügbar ist. Anschliessend wird, falls der Pedometer verfügbar ist ein </w:t>
+      </w:r>
+      <w:proofErr w:type="spellStart"/>
+      <w:r>
+        <w:t>start</w:t>
+      </w:r>
+      <w:proofErr w:type="spellEnd"/>
+      <w:r>
+        <w:t xml:space="preserve"> und end Datum festgelegt. Beide Daten werden mit dem Wert des aktuellen Tages initialisieret. Das </w:t>
+      </w:r>
+      <w:proofErr w:type="spellStart"/>
+      <w:r>
+        <w:t>start</w:t>
+      </w:r>
+      <w:proofErr w:type="spellEnd"/>
+      <w:r>
+        <w:t xml:space="preserve"> Datum wird anschliessend um einen Tag zurück verschoben. Man hätte dies auch im Konstruktor schon mitgeben können, so war es aber einfacher für uns. Anschliessend wird der Aktuelle </w:t>
+      </w:r>
+      <w:proofErr w:type="spellStart"/>
+      <w:r>
+        <w:t>stepCount</w:t>
+      </w:r>
+      <w:proofErr w:type="spellEnd"/>
+      <w:r>
+        <w:t xml:space="preserve"> mit den neu zurückgelegten Schritten addiert. Schlussendlich wird die </w:t>
+      </w:r>
+      <w:proofErr w:type="spellStart"/>
+      <w:r>
+        <w:t>subscription</w:t>
+      </w:r>
+      <w:proofErr w:type="spellEnd"/>
+      <w:r>
+        <w:t xml:space="preserve"> gelöscht. Eine neue </w:t>
+      </w:r>
+      <w:proofErr w:type="spellStart"/>
+      <w:r>
+        <w:t>subscription</w:t>
+      </w:r>
+      <w:proofErr w:type="spellEnd"/>
+      <w:r>
+        <w:t xml:space="preserve"> wird ausgeführt, sobald der Pedometer neue Schritte erkennt.</w:t>
       </w:r>
     </w:p>
     <w:p>
@@ -597,7 +627,7 @@
       </w:r>
       <w:proofErr w:type="spellStart"/>
       <w:r>
-        <w:t>Settingsfenster</w:t>
+        <w:t>Overviewfenster</w:t>
       </w:r>
       <w:proofErr w:type="spellEnd"/>
       <w:r>
@@ -609,7 +639,95 @@
         <w:spacing w:after="160" w:line="259" w:lineRule="auto"/>
       </w:pPr>
       <w:r>
-        <w:t>s</w:t>
+        <w:t xml:space="preserve">Das </w:t>
+      </w:r>
+      <w:proofErr w:type="spellStart"/>
+      <w:r>
+        <w:t>Settingsfenster</w:t>
+      </w:r>
+      <w:proofErr w:type="spellEnd"/>
+      <w:r>
+        <w:t xml:space="preserve"> ist bis jetzt noch leer.</w:t>
+      </w:r>
+    </w:p>
+    <w:p>
+      <w:pPr>
+        <w:spacing w:after="160" w:line="259" w:lineRule="auto"/>
+        <w:rPr>
+          <w:sz w:val="32"/>
+          <w:szCs w:val="32"/>
+        </w:rPr>
+      </w:pPr>
+      <w:r>
+        <w:rPr>
+          <w:sz w:val="32"/>
+          <w:szCs w:val="32"/>
+        </w:rPr>
+        <w:t>Components:</w:t>
+      </w:r>
+    </w:p>
+    <w:p>
+      <w:pPr>
+        <w:spacing w:after="160" w:line="259" w:lineRule="auto"/>
+      </w:pPr>
+      <w:r>
+        <w:t>Kalender:</w:t>
+      </w:r>
+    </w:p>
+    <w:p>
+      <w:pPr>
+        <w:spacing w:after="160" w:line="259" w:lineRule="auto"/>
+      </w:pPr>
+      <w:r>
+        <w:t>Diagramm Startbildschirm:</w:t>
+      </w:r>
+    </w:p>
+    <w:p>
+      <w:pPr>
+        <w:spacing w:after="160" w:line="259" w:lineRule="auto"/>
+      </w:pPr>
+      <w:r>
+        <w:t>Profile Page:</w:t>
+      </w:r>
+    </w:p>
+    <w:p>
+      <w:pPr>
+        <w:spacing w:after="160" w:line="259" w:lineRule="auto"/>
+      </w:pPr>
+      <w:r>
+        <w:t xml:space="preserve">Hier haben wir eine tabellarische Ansicht zu den persönlichen Daten. Hier wird folgendes angezeigt. Name, Grösse, Gewicht, Alter. Hierfür wurde ein </w:t>
+      </w:r>
+      <w:proofErr w:type="spellStart"/>
+      <w:r>
+        <w:t>listContainer</w:t>
+      </w:r>
+      <w:proofErr w:type="spellEnd"/>
+      <w:r>
+        <w:t xml:space="preserve"> verwendet. Weiter unten haben wir eine View, welche als </w:t>
+      </w:r>
+      <w:proofErr w:type="spellStart"/>
+      <w:r>
+        <w:t>btnContainer</w:t>
+      </w:r>
+      <w:proofErr w:type="spellEnd"/>
+      <w:r>
+        <w:t xml:space="preserve"> implementiert ist. Hier sind die Buttons «Meine Ziele», «Tracker verbinden» und «Datenschutzrichtlinien. Unterhalb gibt es einen </w:t>
+      </w:r>
+      <w:proofErr w:type="spellStart"/>
+      <w:proofErr w:type="gramStart"/>
+      <w:r>
+        <w:t>listContainer</w:t>
+      </w:r>
+      <w:proofErr w:type="spellEnd"/>
+      <w:proofErr w:type="gramEnd"/>
+      <w:r>
+        <w:t xml:space="preserve"> um sich abzumelden oder das Konto zu löschen. Hier wurden eigentlich 3 Views in einer grossen View (Maincontainer) verschachtelt. Jeder dieser drei untergeordneten Views enthalten ihre eigentlichen Komponenten</w:t>
+      </w:r>
+      <w:r>
+        <w:t>, welche wiederum untergeordnet sind</w:t>
+      </w:r>
+      <w:r>
+        <w:t>.</w:t>
       </w:r>
       <w:r>
         <w:br w:type="page"/>
@@ -1159,6 +1277,15 @@
       </w:tr>
     </w:tbl>
     <w:p/>
+    <w:p>
+      <w:pPr>
+        <w:spacing w:after="160" w:line="259" w:lineRule="auto"/>
+      </w:pPr>
+      <w:r>
+        <w:br w:type="page"/>
+      </w:r>
+    </w:p>
+    <w:p/>
     <w:tbl>
       <w:tblPr>
         <w:tblStyle w:val="BbcTabellesthetisch"/>
@@ -1398,7 +1525,6 @@
               <w:pStyle w:val="Tabellentext"/>
             </w:pPr>
             <w:r>
-              <w:lastRenderedPageBreak/>
               <w:t>Erwartetes Resultat</w:t>
             </w:r>
           </w:p>
@@ -1920,7 +2046,16 @@
               <w:cnfStyle w:val="000000010000" w:firstRow="0" w:lastRow="0" w:firstColumn="0" w:lastColumn="0" w:oddVBand="0" w:evenVBand="0" w:oddHBand="0" w:evenHBand="1" w:firstRowFirstColumn="0" w:firstRowLastColumn="0" w:lastRowFirstColumn="0" w:lastRowLastColumn="0"/>
             </w:pPr>
             <w:r>
-              <w:t>Der Test war erfolgreich, der Kalender zeigt den Trend an</w:t>
+              <w:t xml:space="preserve">Der Test war </w:t>
+            </w:r>
+            <w:r>
+              <w:t xml:space="preserve">teilweise </w:t>
+            </w:r>
+            <w:r>
+              <w:t>erfolgreich, der Kalender zeigt d</w:t>
+            </w:r>
+            <w:r>
+              <w:t>ie Schritte an</w:t>
             </w:r>
           </w:p>
         </w:tc>
@@ -2225,11 +2360,9 @@
       <w:r>
         <w:t xml:space="preserve">Schlussendlich war nicht ganz alles </w:t>
       </w:r>
-      <w:proofErr w:type="gramStart"/>
-      <w:r>
-        <w:t>vorhanden..</w:t>
-      </w:r>
-      <w:proofErr w:type="gramEnd"/>
+      <w:r>
+        <w:t>vorhanden.</w:t>
+      </w:r>
     </w:p>
     <w:p>
       <w:pPr>
@@ -7293,6 +7426,7 @@
   </w:compat>
   <w:rsids>
     <w:rsidRoot w:val="000B1214"/>
+    <w:rsid w:val="000210BB"/>
     <w:rsid w:val="000A32CF"/>
     <w:rsid w:val="000B1214"/>
     <w:rsid w:val="000C1737"/>
@@ -7302,7 +7436,6 @@
     <w:rsid w:val="002D774E"/>
     <w:rsid w:val="0060544A"/>
     <w:rsid w:val="00811DDD"/>
-    <w:rsid w:val="009B0A5E"/>
     <w:rsid w:val="009D7149"/>
     <w:rsid w:val="009F5B5D"/>
     <w:rsid w:val="00A4680E"/>

</xml_diff>